<commit_message>
Som emore required documents
</commit_message>
<xml_diff>
--- a/docs/eTeam Student Registration - Test Cases.docx
+++ b/docs/eTeam Student Registration - Test Cases.docx
@@ -20,10 +20,7 @@
       <w:bookmarkEnd w:id="0"/>
       <w:bookmarkEnd w:id="1"/>
     </w:p>
-    <w:p>
-      <w:bookmarkStart w:id="2" w:name="_GoBack"/>
-      <w:bookmarkEnd w:id="2"/>
-    </w:p>
+    <w:p/>
     <w:p>
       <w:pPr>
         <w:pStyle w:val="TOC1"/>
@@ -1070,7 +1067,16 @@
           <w:noProof/>
           <w:u w:val="single"/>
         </w:rPr>
-        <w:t>3.5 Course List - Admin Version</w:t>
+        <w:t>3.6</w:t>
+      </w:r>
+      <w:bookmarkStart w:id="2" w:name="_GoBack"/>
+      <w:bookmarkEnd w:id="2"/>
+      <w:r>
+        <w:rPr>
+          <w:noProof/>
+          <w:u w:val="single"/>
+        </w:rPr>
+        <w:t xml:space="preserve"> Course List - Admin Version</w:t>
       </w:r>
       <w:r>
         <w:rPr>
@@ -6661,7 +6667,19 @@
         <w:rPr>
           <w:u w:val="single"/>
         </w:rPr>
-        <w:t xml:space="preserve">3.5 </w:t>
+        <w:t>3.</w:t>
+      </w:r>
+      <w:r>
+        <w:rPr>
+          <w:u w:val="single"/>
+        </w:rPr>
+        <w:t>6</w:t>
+      </w:r>
+      <w:r>
+        <w:rPr>
+          <w:u w:val="single"/>
+        </w:rPr>
+        <w:t xml:space="preserve"> </w:t>
       </w:r>
       <w:r>
         <w:rPr>
@@ -12341,7 +12359,7 @@
 </file>
 
 <file path=customXml/itemProps1.xml><?xml version="1.0" encoding="utf-8"?>
-<ds:datastoreItem xmlns:ds="http://schemas.openxmlformats.org/officeDocument/2006/customXml" ds:itemID="{E79E1EF7-4DF5-A64C-829C-9300D1E0289A}">
+<ds:datastoreItem xmlns:ds="http://schemas.openxmlformats.org/officeDocument/2006/customXml" ds:itemID="{D95ABDDF-B74F-5049-BB69-DD644DAFC7EA}">
   <ds:schemaRefs>
     <ds:schemaRef ds:uri="http://schemas.openxmlformats.org/officeDocument/2006/bibliography"/>
   </ds:schemaRefs>

</xml_diff>